<commit_message>
CSV compare html updates
</commit_message>
<xml_diff>
--- a/ContextFreeSQL/demo/ContextFreeSQL_Video.docx
+++ b/ContextFreeSQL/demo/ContextFreeSQL_Video.docx
@@ -444,116 +444,90 @@
       <w:proofErr w:type="spellEnd"/>
       <w:proofErr w:type="gramEnd"/>
       <w:r>
-        <w:t xml:space="preserve"> look at reporting. We have an output subdir created </w:t>
+        <w:t xml:space="preserve"> look at reporting. </w:t>
+      </w:r>
+    </w:p>
+    <w:p>
+      <w:pPr>
+        <w:pBdr>
+          <w:bottom w:val="single" w:sz="6" w:space="1" w:color="auto"/>
+        </w:pBdr>
+      </w:pPr>
+      <w:r>
+        <w:t xml:space="preserve">Here are various changes I made in the database again. Added a column on </w:t>
+      </w:r>
+      <w:r>
+        <w:t>students, updated</w:t>
+      </w:r>
+      <w:r>
+        <w:t xml:space="preserve"> and deleted a row on </w:t>
+      </w:r>
+      <w:proofErr w:type="spellStart"/>
+      <w:r>
+        <w:t>studentsgrades</w:t>
+      </w:r>
+      <w:proofErr w:type="spellEnd"/>
+      <w:r>
+        <w:t>, also deleted and added a row on students</w:t>
+      </w:r>
+      <w:r>
+        <w:t>.</w:t>
+      </w:r>
+    </w:p>
+    <w:p>
+      <w:r>
+        <w:t>Now w</w:t>
+      </w:r>
+      <w:r>
+        <w:t>e have an output subdir</w:t>
+      </w:r>
+      <w:r>
+        <w:t>ectory</w:t>
+      </w:r>
+      <w:r>
+        <w:t xml:space="preserve"> created here </w:t>
+      </w:r>
+      <w:r>
+        <w:t>(</w:t>
+      </w:r>
+      <w:r>
+        <w:t xml:space="preserve">this can be configured in the </w:t>
+      </w:r>
+      <w:r>
+        <w:t xml:space="preserve">JSON </w:t>
+      </w:r>
+      <w:r>
+        <w:t>file of course) and it has full reporting on the state of the database.</w:t>
+      </w:r>
+      <w:r>
+        <w:t xml:space="preserve"> When we ran the script before, these were generated. Let’s open the main file, </w:t>
+      </w:r>
+      <w:r>
+        <w:t>database_report</w:t>
+      </w:r>
+      <w:r>
+        <w:t>.html.</w:t>
+      </w:r>
+    </w:p>
+    <w:p>
+      <w:r>
+        <w:t xml:space="preserve">As you can see, here are all our changes. We can narrow according to any kind of </w:t>
       </w:r>
       <w:proofErr w:type="gramStart"/>
       <w:r>
-        <w:t>here )this</w:t>
+        <w:t>filter, and</w:t>
       </w:r>
       <w:proofErr w:type="gramEnd"/>
       <w:r>
-        <w:t xml:space="preserve"> can be configured in the </w:t>
-      </w:r>
-      <w:proofErr w:type="spellStart"/>
-      <w:r>
-        <w:t>json</w:t>
-      </w:r>
-      <w:proofErr w:type="spellEnd"/>
-      <w:r>
-        <w:t xml:space="preserve"> file of course) and it has full reporting on the state of the database.</w:t>
-      </w:r>
-    </w:p>
-    <w:p>
+        <w:t xml:space="preserve"> see the total report at the end. We can also click around and see entity by entity. If we click data, we see </w:t>
+      </w:r>
       <w:proofErr w:type="gramStart"/>
       <w:r>
-        <w:t>Lets</w:t>
+        <w:t>the data</w:t>
       </w:r>
       <w:proofErr w:type="gramEnd"/>
       <w:r>
-        <w:t xml:space="preserve"> run all our demo changes again. Then run our script.</w:t>
-      </w:r>
-    </w:p>
-    <w:p>
-      <w:r>
-        <w:t xml:space="preserve">As you can see, here are all our changes. We can narrow according to any kind of </w:t>
-      </w:r>
-      <w:proofErr w:type="gramStart"/>
-      <w:r>
-        <w:t>filter, and</w:t>
-      </w:r>
-      <w:proofErr w:type="gramEnd"/>
-      <w:r>
-        <w:t xml:space="preserve"> see the total report at the end. We can also click around and see entity by entity. If we click data, we see </w:t>
-      </w:r>
-      <w:proofErr w:type="gramStart"/>
-      <w:r>
-        <w:t>the data</w:t>
-      </w:r>
-      <w:proofErr w:type="gramEnd"/>
-      <w:r>
         <w:t xml:space="preserve"> differences. </w:t>
-      </w:r>
-    </w:p>
-    <w:p>
-      <w:r>
-        <w:t xml:space="preserve">If it’s a </w:t>
-      </w:r>
-      <w:proofErr w:type="gramStart"/>
-      <w:r>
-        <w:t>data entities</w:t>
-      </w:r>
-      <w:proofErr w:type="gramEnd"/>
-      <w:r>
-        <w:t>, I get this screen</w:t>
-      </w:r>
-    </w:p>
-    <w:p>
-      <w:r>
-        <w:rPr>
-          <w:b/>
-          <w:bCs/>
-        </w:rPr>
-        <w:t>RN</w:t>
-      </w:r>
-      <w:r>
-        <w:t xml:space="preserve">: </w:t>
-      </w:r>
-      <w:proofErr w:type="gramStart"/>
-      <w:r>
-        <w:t>what</w:t>
-      </w:r>
-      <w:proofErr w:type="gramEnd"/>
-      <w:r>
-        <w:t xml:space="preserve"> data differences </w:t>
-      </w:r>
-      <w:proofErr w:type="gramStart"/>
-      <w:r>
-        <w:t>I have</w:t>
-      </w:r>
-      <w:proofErr w:type="gramEnd"/>
-      <w:r>
-        <w:t>?</w:t>
-      </w:r>
-    </w:p>
-    <w:p>
-      <w:r>
-        <w:t xml:space="preserve">Now let me just state that this data comparison form can be used as a </w:t>
-      </w:r>
-      <w:proofErr w:type="gramStart"/>
-      <w:r>
-        <w:t>stand alone</w:t>
-      </w:r>
-      <w:proofErr w:type="gramEnd"/>
-      <w:r>
-        <w:t xml:space="preserve"> data comparer as well, to compare any tabular data. I got a video on that too, check it out </w:t>
-      </w:r>
-      <w:proofErr w:type="gramStart"/>
-      <w:r>
-        <w:t>in</w:t>
-      </w:r>
-      <w:proofErr w:type="gramEnd"/>
-      <w:r>
-        <w:t xml:space="preserve"> my channel</w:t>
       </w:r>
     </w:p>
     <w:p>
@@ -564,15 +538,62 @@
         </w:pBdr>
       </w:pPr>
       <w:r>
-        <w:t xml:space="preserve">Another feature </w:t>
-      </w:r>
-      <w:proofErr w:type="gramStart"/>
-      <w:r>
-        <w:t>i:</w:t>
-      </w:r>
-      <w:proofErr w:type="gramEnd"/>
-      <w:r>
-        <w:t xml:space="preserve"> I can export CSVs of the data, if the size is too big to be within the SQL script. The script then will always compare the state of the data against these CSVs</w:t>
+        <w:t xml:space="preserve">This data differences page is a feature-rich page in which we can </w:t>
+      </w:r>
+      <w:r>
+        <w:t>search and</w:t>
+      </w:r>
+      <w:r>
+        <w:t xml:space="preserve"> filter throughout the data differences report. It can also </w:t>
+      </w:r>
+      <w:r>
+        <w:t xml:space="preserve">be used as a </w:t>
+      </w:r>
+      <w:r>
+        <w:t>stand-alone</w:t>
+      </w:r>
+      <w:r>
+        <w:t xml:space="preserve"> data comparer as well, to compare any tabular data</w:t>
+      </w:r>
+      <w:r>
+        <w:t xml:space="preserve"> – not just in the context of context free </w:t>
+      </w:r>
+      <w:r>
+        <w:t>SQL</w:t>
+      </w:r>
+      <w:r>
+        <w:t xml:space="preserve"> scripting</w:t>
+      </w:r>
+      <w:r>
+        <w:t xml:space="preserve">. I got </w:t>
+      </w:r>
+      <w:r>
+        <w:t xml:space="preserve">a </w:t>
+      </w:r>
+      <w:r>
+        <w:t xml:space="preserve">separate </w:t>
+      </w:r>
+      <w:r>
+        <w:t>video</w:t>
+      </w:r>
+      <w:r>
+        <w:t xml:space="preserve"> </w:t>
+      </w:r>
+      <w:r>
+        <w:t xml:space="preserve">focusing </w:t>
+      </w:r>
+      <w:r>
+        <w:t>just on this page which you find on my channel</w:t>
+      </w:r>
+    </w:p>
+    <w:p>
+      <w:pPr>
+        <w:pBdr>
+          <w:bottom w:val="single" w:sz="6" w:space="1" w:color="auto"/>
+        </w:pBdr>
+      </w:pPr>
+      <w:r>
+        <w:t>Another feature: I can export CSV of the data, if the size is too big to be within the SQL script. The script then will always compare the state of the data against these CSV</w:t>
       </w:r>
     </w:p>
     <w:p/>
@@ -619,6 +640,55 @@
         <w:t xml:space="preserve"> next time!</w:t>
       </w:r>
     </w:p>
+    <w:p>
+      <w:pPr>
+        <w:pBdr>
+          <w:bottom w:val="single" w:sz="6" w:space="1" w:color="auto"/>
+        </w:pBdr>
+      </w:pPr>
+    </w:p>
+    <w:p>
+      <w:r>
+        <w:t>Text in video:</w:t>
+      </w:r>
+    </w:p>
+    <w:p>
+      <w:r>
+        <w:t>To compare databases’ schema</w:t>
+      </w:r>
+    </w:p>
+    <w:p>
+      <w:r>
+        <w:t>To compare data between two different tables, or several tables at once</w:t>
+      </w:r>
+    </w:p>
+    <w:p>
+      <w:r>
+        <w:t>To do version control for a database</w:t>
+      </w:r>
+    </w:p>
+    <w:p>
+      <w:r>
+        <w:t xml:space="preserve">For analyzing UI. </w:t>
+      </w:r>
+    </w:p>
+    <w:p>
+      <w:r>
+        <w:lastRenderedPageBreak/>
+        <w:t>For testing and debugging</w:t>
+      </w:r>
+    </w:p>
+    <w:p>
+      <w:r>
+        <w:t>For comparing with backups</w:t>
+      </w:r>
+    </w:p>
+    <w:p>
+      <w:r>
+        <w:t>For mass data migration from one database to another</w:t>
+      </w:r>
+    </w:p>
+    <w:p/>
     <w:sectPr>
       <w:pgSz w:w="12240" w:h="15840"/>
       <w:pgMar w:top="1440" w:right="1440" w:bottom="1440" w:left="1440" w:header="720" w:footer="720" w:gutter="0"/>

</xml_diff>